<commit_message>
el-245: Retirada obrigatoriedade RG e Estado Civil
</commit_message>
<xml_diff>
--- a/docassemble/docassemble/brcomeducalegal/data/templates/termo-de-autorizacao-do-uso-de-imagem.docx
+++ b/docassemble/docassemble/brcomeducalegal/data/templates/termo-de-autorizacao-do-uso-de-imagem.docx
@@ -330,6 +330,15 @@
       <w:r>
         <w:rPr>
           <w:rFonts w:ascii="Calibri" w:cs="Calibri" w:eastAsia="Calibri" w:hAnsi="Calibri"/>
+          <w:sz w:val="22"/>
+          <w:szCs w:val="22"/>
+          <w:rtl w:val="0"/>
+        </w:rPr>
+        <w:t xml:space="preserve">{% if item.marital_status %}</w:t>
+      </w:r>
+      <w:r>
+        <w:rPr>
+          <w:rFonts w:ascii="Calibri" w:cs="Calibri" w:eastAsia="Calibri" w:hAnsi="Calibri"/>
           <w:b w:val="0"/>
           <w:color w:val="000000"/>
           <w:sz w:val="22"/>
@@ -347,7 +356,45 @@
           <w:szCs w:val="22"/>
           <w:rtl w:val="0"/>
         </w:rPr>
-        <w:t xml:space="preserve">, inscrit</w:t>
+        <w:t xml:space="preserve">, </w:t>
+      </w:r>
+      <w:r>
+        <w:rPr>
+          <w:rFonts w:ascii="Calibri" w:cs="Calibri" w:eastAsia="Calibri" w:hAnsi="Calibri"/>
+          <w:sz w:val="22"/>
+          <w:szCs w:val="22"/>
+          <w:rtl w:val="0"/>
+        </w:rPr>
+        <w:t xml:space="preserve">{</w:t>
+      </w:r>
+      <w:r>
+        <w:rPr>
+          <w:rFonts w:ascii="Calibri" w:cs="Calibri" w:eastAsia="Calibri" w:hAnsi="Calibri"/>
+          <w:sz w:val="22"/>
+          <w:szCs w:val="22"/>
+          <w:rtl w:val="0"/>
+        </w:rPr>
+        <w:t xml:space="preserve">% endif %</w:t>
+      </w:r>
+      <w:r>
+        <w:rPr>
+          <w:rFonts w:ascii="Calibri" w:cs="Calibri" w:eastAsia="Calibri" w:hAnsi="Calibri"/>
+          <w:sz w:val="22"/>
+          <w:szCs w:val="22"/>
+          <w:rtl w:val="0"/>
+        </w:rPr>
+        <w:t xml:space="preserve">}</w:t>
+      </w:r>
+      <w:r>
+        <w:rPr>
+          <w:rFonts w:ascii="Calibri" w:cs="Calibri" w:eastAsia="Calibri" w:hAnsi="Calibri"/>
+          <w:b w:val="0"/>
+          <w:color w:val="000000"/>
+          <w:sz w:val="22"/>
+          <w:szCs w:val="22"/>
+          <w:rtl w:val="0"/>
+        </w:rPr>
+        <w:t xml:space="preserve">inscrit</w:t>
       </w:r>
       <w:r>
         <w:rPr>
@@ -400,18 +447,27 @@
           <w:szCs w:val="22"/>
           <w:rtl w:val="0"/>
         </w:rPr>
-        <w:t xml:space="preserve">{{ item.cpf }}</w:t>
-      </w:r>
-      <w:r>
-        <w:rPr>
-          <w:rFonts w:ascii="Calibri" w:cs="Calibri" w:eastAsia="Calibri" w:hAnsi="Calibri"/>
-          <w:b w:val="0"/>
-          <w:color w:val="000000"/>
-          <w:sz w:val="22"/>
-          <w:szCs w:val="22"/>
-          <w:rtl w:val="0"/>
-        </w:rPr>
-        <w:t xml:space="preserve"> e portador</w:t>
+        <w:t xml:space="preserve">{{ item.cpf }}, </w:t>
+      </w:r>
+      <w:r>
+        <w:rPr>
+          <w:rFonts w:ascii="Calibri" w:cs="Calibri" w:eastAsia="Calibri" w:hAnsi="Calibri"/>
+          <w:sz w:val="22"/>
+          <w:szCs w:val="22"/>
+          <w:rtl w:val="0"/>
+        </w:rPr>
+        <w:t xml:space="preserve">{% if item.rg %}</w:t>
+      </w:r>
+      <w:r>
+        <w:rPr>
+          <w:rFonts w:ascii="Calibri" w:cs="Calibri" w:eastAsia="Calibri" w:hAnsi="Calibri"/>
+          <w:b w:val="0"/>
+          <w:color w:val="000000"/>
+          <w:sz w:val="22"/>
+          <w:szCs w:val="22"/>
+          <w:rtl w:val="0"/>
+        </w:rPr>
+        <w:t xml:space="preserve">portador</w:t>
       </w:r>
       <w:r>
         <w:rPr>
@@ -484,7 +540,7 @@
           <w:szCs w:val="22"/>
           <w:rtl w:val="0"/>
         </w:rPr>
-        <w:t xml:space="preserve">{% if item.email %}</w:t>
+        <w:t xml:space="preserve">{% endif %}{% if item.email %}</w:t>
       </w:r>
       <w:r>
         <w:rPr>

</xml_diff>